<commit_message>
Atualizacao do PDF com os cenários
</commit_message>
<xml_diff>
--- a/utils/project2User&TaskAnalysis.docx
+++ b/utils/project2User&TaskAnalysis.docx
@@ -3097,19 +3097,7 @@
           <w:szCs w:val="24"/>
           <w:lang w:val="pt-PT"/>
         </w:rPr>
-        <w:t>Teresa Ro</w:t>
-      </w:r>
-      <w:bookmarkStart w:id="0" w:name="_GoBack"/>
-      <w:bookmarkEnd w:id="0"/>
-      <w:r>
-        <w:rPr>
-          <w:rFonts w:eastAsia="Arial" w:cs="Arial"/>
-          <w:position w:val="-1"/>
-          <w:sz w:val="22"/>
-          <w:szCs w:val="24"/>
-          <w:lang w:val="pt-PT"/>
-        </w:rPr>
-        <w:t>mão</w:t>
+        <w:t>Teresa Romão</w:t>
       </w:r>
     </w:p>
     <w:p>
@@ -5902,9 +5890,149 @@
           <w:rFonts w:eastAsia="Arial"/>
           <w:lang w:val="pt-PT"/>
         </w:rPr>
-        <w:t xml:space="preserve">. Samuel começa por mexer no </w:t>
+        <w:t>. Samuel</w:t>
+      </w:r>
+      <w:r>
+        <w:rPr>
+          <w:rFonts w:eastAsia="Arial"/>
+          <w:lang w:val="pt-PT"/>
+        </w:rPr>
+        <w:t xml:space="preserve"> decide que quer comer Pizza. No entanto por não conhecer o restaurante decide conhecer quais as </w:t>
+      </w:r>
+      <w:r>
+        <w:rPr>
+          <w:rFonts w:eastAsia="Arial"/>
+          <w:lang w:val="pt-PT"/>
+        </w:rPr>
+        <w:t>re</w:t>
+      </w:r>
+      <w:r>
+        <w:rPr>
+          <w:rFonts w:eastAsia="Arial"/>
+          <w:lang w:val="pt-PT"/>
+        </w:rPr>
+        <w:t>comendações. Depois de saber as recomendações</w:t>
+      </w:r>
+      <w:r>
+        <w:rPr>
+          <w:rFonts w:eastAsia="Arial"/>
+          <w:lang w:val="pt-PT"/>
+        </w:rPr>
+        <w:t xml:space="preserve"> Samuel interessa-se pelo hamburger </w:t>
       </w:r>
       <w:proofErr w:type="spellStart"/>
+      <w:proofErr w:type="gramStart"/>
+      <w:r>
+        <w:rPr>
+          <w:rFonts w:eastAsia="Arial"/>
+          <w:lang w:val="pt-PT"/>
+        </w:rPr>
+        <w:t>deluxe</w:t>
+      </w:r>
+      <w:proofErr w:type="spellEnd"/>
+      <w:proofErr w:type="gramEnd"/>
+      <w:r>
+        <w:rPr>
+          <w:rFonts w:eastAsia="Arial"/>
+          <w:lang w:val="pt-PT"/>
+        </w:rPr>
+        <w:t xml:space="preserve"> </w:t>
+      </w:r>
+      <w:r>
+        <w:rPr>
+          <w:rFonts w:eastAsia="Arial"/>
+          <w:lang w:val="pt-PT"/>
+        </w:rPr>
+        <w:t>mas quer saber mais detalhes e também adicionar outros ingredientes ao pedido.</w:t>
+      </w:r>
+      <w:r>
+        <w:rPr>
+          <w:rFonts w:eastAsia="Arial"/>
+          <w:lang w:val="pt-PT"/>
+        </w:rPr>
+        <w:t xml:space="preserve"> </w:t>
+      </w:r>
+      <w:r>
+        <w:rPr>
+          <w:rFonts w:eastAsia="Arial"/>
+          <w:lang w:val="pt-PT"/>
+        </w:rPr>
+        <w:t>Depois de estar servido, Samuel quer pagar com dinheiro.</w:t>
+      </w:r>
+    </w:p>
+    <w:p>
+      <w:pPr>
+        <w:spacing w:line="276" w:lineRule="auto"/>
+        <w:ind w:left="708" w:firstLine="708"/>
+        <w:jc w:val="both"/>
+        <w:rPr>
+          <w:rFonts w:eastAsia="Arial"/>
+          <w:lang w:val="pt-PT"/>
+        </w:rPr>
+      </w:pPr>
+    </w:p>
+    <w:p>
+      <w:pPr>
+        <w:ind w:firstLine="708"/>
+        <w:jc w:val="both"/>
+        <w:rPr>
+          <w:rFonts w:eastAsia="Arial"/>
+          <w:b/>
+          <w:lang w:val="pt-PT"/>
+        </w:rPr>
+      </w:pPr>
+      <w:r>
+        <w:rPr>
+          <w:rFonts w:eastAsia="Arial"/>
+          <w:b/>
+          <w:lang w:val="pt-PT"/>
+        </w:rPr>
+        <w:t>C2.</w:t>
+      </w:r>
+      <w:r>
+        <w:rPr>
+          <w:rFonts w:eastAsia="Arial"/>
+          <w:b/>
+          <w:lang w:val="pt-PT"/>
+        </w:rPr>
+        <w:t xml:space="preserve"> </w:t>
+      </w:r>
+    </w:p>
+    <w:p>
+      <w:pPr>
+        <w:spacing w:line="276" w:lineRule="auto"/>
+        <w:ind w:left="708" w:firstLine="708"/>
+        <w:jc w:val="both"/>
+        <w:rPr>
+          <w:rFonts w:eastAsia="Arial"/>
+          <w:b/>
+          <w:lang w:val="pt-PT"/>
+        </w:rPr>
+      </w:pPr>
+      <w:r>
+        <w:rPr>
+          <w:rFonts w:eastAsia="Arial"/>
+          <w:lang w:val="pt-PT"/>
+        </w:rPr>
+        <w:t xml:space="preserve">A Maria de </w:t>
+      </w:r>
+      <w:proofErr w:type="spellStart"/>
+      <w:r>
+        <w:rPr>
+          <w:rFonts w:eastAsia="Arial"/>
+          <w:lang w:val="pt-PT"/>
+        </w:rPr>
+        <w:t>Esgraças</w:t>
+      </w:r>
+      <w:proofErr w:type="spellEnd"/>
+      <w:r>
+        <w:rPr>
+          <w:rFonts w:eastAsia="Arial"/>
+          <w:lang w:val="pt-PT"/>
+        </w:rPr>
+        <w:t xml:space="preserve"> e a Franciscana Ribeiro foram almoçar fora e experimentar o novo restaurante da sua rua do lado que utiliza a tecnologia food.me. Ao se sentaram numa mesa reparam que existe um </w:t>
+      </w:r>
+      <w:proofErr w:type="spellStart"/>
       <w:r>
         <w:rPr>
           <w:rFonts w:eastAsia="Arial"/>
@@ -5918,7 +6046,7 @@
           <w:rFonts w:eastAsia="Arial"/>
           <w:lang w:val="pt-PT"/>
         </w:rPr>
-        <w:t xml:space="preserve"> e adiciona um novo utilizador para fazer um pedido. Nas categorias escolhe as pizzas. Aparece uma grande variedade de </w:t>
+        <w:t xml:space="preserve"> incorporado na mesa. Tanto Maria </w:t>
       </w:r>
       <w:proofErr w:type="gramStart"/>
       <w:r>
@@ -5926,7 +6054,7 @@
           <w:rFonts w:eastAsia="Arial"/>
           <w:lang w:val="pt-PT"/>
         </w:rPr>
-        <w:t>pizzas</w:t>
+        <w:t>como Franciscana</w:t>
       </w:r>
       <w:proofErr w:type="gramEnd"/>
       <w:r>
@@ -5934,7 +6062,217 @@
           <w:rFonts w:eastAsia="Arial"/>
           <w:lang w:val="pt-PT"/>
         </w:rPr>
-        <w:t xml:space="preserve"> mas como é a primeira vez do Samuel ele muda de ideias e decide retroceder para ver quais as recomendações da semana. Nas recomendações, Samuel interessa-se pelo hamburger </w:t>
+        <w:t xml:space="preserve"> </w:t>
+      </w:r>
+      <w:r>
+        <w:rPr>
+          <w:rFonts w:eastAsia="Arial"/>
+          <w:lang w:val="pt-PT"/>
+        </w:rPr>
+        <w:t xml:space="preserve">decidem pedir o mesmo item. Posto </w:t>
+      </w:r>
+      <w:r>
+        <w:rPr>
+          <w:rFonts w:eastAsia="Arial"/>
+          <w:lang w:val="pt-PT"/>
+        </w:rPr>
+        <w:t xml:space="preserve">isto, </w:t>
+      </w:r>
+      <w:proofErr w:type="gramStart"/>
+      <w:r>
+        <w:rPr>
+          <w:rFonts w:eastAsia="Arial"/>
+          <w:lang w:val="pt-PT"/>
+        </w:rPr>
+        <w:t>Franciscana</w:t>
+      </w:r>
+      <w:proofErr w:type="gramEnd"/>
+      <w:r>
+        <w:rPr>
+          <w:rFonts w:eastAsia="Arial"/>
+          <w:lang w:val="pt-PT"/>
+        </w:rPr>
+        <w:t xml:space="preserve"> </w:t>
+      </w:r>
+      <w:r>
+        <w:rPr>
+          <w:rFonts w:eastAsia="Arial"/>
+          <w:lang w:val="pt-PT"/>
+        </w:rPr>
+        <w:t xml:space="preserve">decide que ambas as amigas podem fazer algo mais produtivo que conversar e decidem jogar </w:t>
+      </w:r>
+      <w:r>
+        <w:rPr>
+          <w:rFonts w:eastAsia="Arial"/>
+          <w:lang w:val="pt-PT"/>
+        </w:rPr>
+        <w:t>às damas</w:t>
+      </w:r>
+      <w:r>
+        <w:rPr>
+          <w:rFonts w:eastAsia="Arial"/>
+          <w:lang w:val="pt-PT"/>
+        </w:rPr>
+        <w:t xml:space="preserve">. A Maria perde mesmo quando a refeição chega e mesmo tendo perdido ficou contente pelo seu almoço já estar pronto. </w:t>
+      </w:r>
+    </w:p>
+    <w:p>
+      <w:pPr>
+        <w:spacing w:line="276" w:lineRule="auto"/>
+        <w:ind w:left="708" w:firstLine="708"/>
+        <w:jc w:val="both"/>
+        <w:rPr>
+          <w:rFonts w:eastAsia="Arial"/>
+          <w:b/>
+          <w:lang w:val="pt-PT"/>
+        </w:rPr>
+      </w:pPr>
+      <w:r>
+        <w:rPr>
+          <w:rFonts w:eastAsia="Arial"/>
+          <w:lang w:val="pt-PT"/>
+        </w:rPr>
+        <w:lastRenderedPageBreak/>
+        <w:t>Após a refeição ter terminado,</w:t>
+      </w:r>
+      <w:r>
+        <w:rPr>
+          <w:rFonts w:eastAsia="Arial"/>
+          <w:lang w:val="pt-PT"/>
+        </w:rPr>
+        <w:t xml:space="preserve"> </w:t>
+      </w:r>
+      <w:proofErr w:type="gramStart"/>
+      <w:r>
+        <w:rPr>
+          <w:rFonts w:eastAsia="Arial"/>
+          <w:lang w:val="pt-PT"/>
+        </w:rPr>
+        <w:t>Franciscana</w:t>
+      </w:r>
+      <w:proofErr w:type="gramEnd"/>
+      <w:r>
+        <w:rPr>
+          <w:rFonts w:eastAsia="Arial"/>
+          <w:lang w:val="pt-PT"/>
+        </w:rPr>
+        <w:t xml:space="preserve"> decide pagar a totalidade da conta combinando com a Maria que na próxima vez será esta </w:t>
+      </w:r>
+      <w:r>
+        <w:rPr>
+          <w:rFonts w:eastAsia="Arial"/>
+          <w:lang w:val="pt-PT"/>
+        </w:rPr>
+        <w:t xml:space="preserve">a </w:t>
+      </w:r>
+      <w:r>
+        <w:rPr>
+          <w:rFonts w:eastAsia="Arial"/>
+          <w:lang w:val="pt-PT"/>
+        </w:rPr>
+        <w:t xml:space="preserve">pagar. </w:t>
+      </w:r>
+      <w:r>
+        <w:rPr>
+          <w:rFonts w:eastAsia="Arial"/>
+          <w:lang w:val="pt-PT"/>
+        </w:rPr>
+        <w:t>Depois de tudo pago, a</w:t>
+      </w:r>
+      <w:r>
+        <w:rPr>
+          <w:rFonts w:eastAsia="Arial"/>
+          <w:lang w:val="pt-PT"/>
+        </w:rPr>
+        <w:t>s amigas vão se embora do que foi uma rápida e divertida refeição.</w:t>
+      </w:r>
+    </w:p>
+    <w:p>
+      <w:pPr>
+        <w:spacing w:line="276" w:lineRule="auto"/>
+        <w:jc w:val="both"/>
+        <w:rPr>
+          <w:rFonts w:eastAsia="Arial"/>
+          <w:sz w:val="22"/>
+          <w:lang w:val="pt-PT"/>
+        </w:rPr>
+      </w:pPr>
+    </w:p>
+    <w:p>
+      <w:pPr>
+        <w:ind w:firstLine="708"/>
+        <w:jc w:val="both"/>
+        <w:rPr>
+          <w:rFonts w:eastAsia="Arial"/>
+          <w:b/>
+          <w:lang w:val="pt-PT"/>
+        </w:rPr>
+      </w:pPr>
+      <w:r>
+        <w:rPr>
+          <w:rFonts w:eastAsia="Arial"/>
+          <w:b/>
+          <w:lang w:val="pt-PT"/>
+        </w:rPr>
+        <w:t>C3.</w:t>
+      </w:r>
+      <w:r>
+        <w:rPr>
+          <w:rFonts w:eastAsia="Arial"/>
+          <w:b/>
+          <w:lang w:val="pt-PT"/>
+        </w:rPr>
+        <w:t xml:space="preserve"> </w:t>
+      </w:r>
+    </w:p>
+    <w:p>
+      <w:pPr>
+        <w:spacing w:line="276" w:lineRule="auto"/>
+        <w:ind w:left="708" w:firstLine="708"/>
+        <w:jc w:val="both"/>
+        <w:rPr>
+          <w:rFonts w:eastAsia="Arial"/>
+          <w:lang w:val="pt-PT"/>
+        </w:rPr>
+      </w:pPr>
+      <w:r>
+        <w:rPr>
+          <w:rFonts w:eastAsia="Arial"/>
+          <w:lang w:val="pt-PT"/>
+        </w:rPr>
+        <w:t>Guedes Coelho, Ermelinda Miró, Zé Brasileiro e Samuel Clito são um grupo de amigos que querem ir jantar fora. Ao lhes ser recomendado um novo restaurante do momento que utiliza a tecnologia da food.me. Os quatro decidem combinar um dia e irem jantar ao mesmo. Ao entrarem encontraram uma mesa vazia sozinha e sentam-se. Esta mesa possui um Tablet agarrado bem como algumas ranhuras ao que parece ser uma impressora e um Terminal de pagamento automático (TPA).</w:t>
+      </w:r>
+    </w:p>
+    <w:p>
+      <w:pPr>
+        <w:spacing w:line="276" w:lineRule="auto"/>
+        <w:ind w:left="708" w:firstLine="708"/>
+        <w:jc w:val="both"/>
+        <w:rPr>
+          <w:rFonts w:eastAsia="Arial"/>
+          <w:lang w:val="pt-PT"/>
+        </w:rPr>
+      </w:pPr>
+      <w:r>
+        <w:rPr>
+          <w:rFonts w:eastAsia="Arial"/>
+          <w:lang w:val="pt-PT"/>
+        </w:rPr>
+        <w:t>D</w:t>
+      </w:r>
+      <w:r>
+        <w:rPr>
+          <w:rFonts w:eastAsia="Arial"/>
+          <w:lang w:val="pt-PT"/>
+        </w:rPr>
+        <w:t xml:space="preserve">ecidem todos pedir 1 dose de espetadas de peru para cada um. </w:t>
+      </w:r>
+      <w:r>
+        <w:rPr>
+          <w:rFonts w:eastAsia="Arial"/>
+          <w:lang w:val="pt-PT"/>
+        </w:rPr>
+        <w:t xml:space="preserve">Depois do </w:t>
       </w:r>
       <w:proofErr w:type="spellStart"/>
       <w:r>
@@ -5942,7 +6280,7 @@
           <w:rFonts w:eastAsia="Arial"/>
           <w:lang w:val="pt-PT"/>
         </w:rPr>
-        <w:t>deluxe</w:t>
+        <w:t>pedifo</w:t>
       </w:r>
       <w:proofErr w:type="spellEnd"/>
       <w:r>
@@ -5950,7 +6288,63 @@
           <w:rFonts w:eastAsia="Arial"/>
           <w:lang w:val="pt-PT"/>
         </w:rPr>
-        <w:t xml:space="preserve"> clicando para obter mais informações. O Samuel pode verificar que o hambúrguer </w:t>
+        <w:t xml:space="preserve"> feito os </w:t>
+      </w:r>
+      <w:r>
+        <w:rPr>
+          <w:rFonts w:eastAsia="Arial"/>
+          <w:lang w:val="pt-PT"/>
+        </w:rPr>
+        <w:t>amigos ficam a conversar</w:t>
+      </w:r>
+      <w:r>
+        <w:rPr>
+          <w:rFonts w:eastAsia="Arial"/>
+          <w:lang w:val="pt-PT"/>
+        </w:rPr>
+        <w:t xml:space="preserve"> enquanto esperam pelo pedido</w:t>
+      </w:r>
+      <w:r>
+        <w:rPr>
+          <w:rFonts w:eastAsia="Arial"/>
+          <w:lang w:val="pt-PT"/>
+        </w:rPr>
+        <w:t xml:space="preserve">. Depois do pedido chegar e de terem a sua refeição, decidem que está na altura de pagar e ir embora. Zé Brasileiro decide ser generoso e paga a refeição aos 4 </w:t>
+      </w:r>
+      <w:r>
+        <w:rPr>
+          <w:rFonts w:eastAsia="Arial"/>
+          <w:lang w:val="pt-PT"/>
+        </w:rPr>
+        <w:t>amigos,</w:t>
+      </w:r>
+      <w:r>
+        <w:rPr>
+          <w:rFonts w:eastAsia="Arial"/>
+          <w:lang w:val="pt-PT"/>
+        </w:rPr>
+        <w:t xml:space="preserve"> </w:t>
+      </w:r>
+      <w:r>
+        <w:rPr>
+          <w:rFonts w:eastAsia="Arial"/>
+          <w:lang w:val="pt-PT"/>
+        </w:rPr>
+        <w:t>mas não possui cartão, só o seu telemóvel com</w:t>
+      </w:r>
+      <w:r>
+        <w:rPr>
+          <w:rFonts w:eastAsia="Arial"/>
+          <w:lang w:val="pt-PT"/>
+        </w:rPr>
+        <w:t xml:space="preserve"> NFC</w:t>
+      </w:r>
+      <w:r>
+        <w:rPr>
+          <w:rFonts w:eastAsia="Arial"/>
+          <w:lang w:val="pt-PT"/>
+        </w:rPr>
+        <w:t xml:space="preserve"> e </w:t>
       </w:r>
       <w:proofErr w:type="spellStart"/>
       <w:r>
@@ -5958,7 +6352,7 @@
           <w:rFonts w:eastAsia="Arial"/>
           <w:lang w:val="pt-PT"/>
         </w:rPr>
-        <w:t>deluxe</w:t>
+        <w:t>App’s</w:t>
       </w:r>
       <w:proofErr w:type="spellEnd"/>
       <w:r>
@@ -5966,21 +6360,28 @@
           <w:rFonts w:eastAsia="Arial"/>
           <w:lang w:val="pt-PT"/>
         </w:rPr>
-        <w:t xml:space="preserve"> é constituído por 100% carne de vaca, queijo e cebola. Apesar de ser apetitoso Samuel pretende adicionar bacon ao seu hambúrguer e clica em modificar. Samuel carrega no adicionar bacon e adiciona o pedido ao seu util</w:t>
-      </w:r>
-      <w:r>
-        <w:rPr>
-          <w:rFonts w:eastAsia="Arial"/>
-          <w:lang w:val="pt-PT"/>
-        </w:rPr>
-        <w:t>izador. Com o pedido pronto, Sam</w:t>
-      </w:r>
-      <w:r>
-        <w:rPr>
-          <w:rFonts w:eastAsia="Arial"/>
-          <w:lang w:val="pt-PT"/>
-        </w:rPr>
-        <w:t>uel clica em “Fazer pedido”. Aparece uma mensagem a dizer “Tem a certeza que é isto que quer? Após o pedido estar feito não se poderá remover itens (adicionar sim) e as contas terão de ser obrigatoriamente pagas”. Samuel clica em “Ok” Após ser servido e ter comido o Samuel fez o pagamento.</w:t>
+        <w:t xml:space="preserve"> de pagamento</w:t>
+      </w:r>
+      <w:r>
+        <w:rPr>
+          <w:rFonts w:eastAsia="Arial"/>
+          <w:lang w:val="pt-PT"/>
+        </w:rPr>
+        <w:t xml:space="preserve">. Após o pagamento os 4 amigos vão-se embora naquela que foi a mais fácil, cómoda e </w:t>
+      </w:r>
+      <w:r>
+        <w:rPr>
+          <w:rFonts w:eastAsia="Arial"/>
+          <w:lang w:val="pt-PT"/>
+        </w:rPr>
+        <w:t>intuitiva</w:t>
+      </w:r>
+      <w:r>
+        <w:rPr>
+          <w:rFonts w:eastAsia="Arial"/>
+          <w:lang w:val="pt-PT"/>
+        </w:rPr>
+        <w:t xml:space="preserve"> ida a um restaurante. </w:t>
       </w:r>
     </w:p>
     <w:p>
@@ -5995,323 +6396,9 @@
       </w:pPr>
     </w:p>
     <w:p>
-      <w:pPr>
-        <w:spacing w:line="276" w:lineRule="auto"/>
-        <w:jc w:val="both"/>
-        <w:rPr>
-          <w:rFonts w:eastAsia="Arial"/>
-          <w:sz w:val="22"/>
-          <w:lang w:val="pt-PT"/>
-        </w:rPr>
-      </w:pPr>
-    </w:p>
-    <w:p>
-      <w:pPr>
-        <w:spacing w:line="276" w:lineRule="auto"/>
-        <w:jc w:val="both"/>
-        <w:rPr>
-          <w:rFonts w:eastAsia="Arial"/>
-          <w:sz w:val="22"/>
-          <w:lang w:val="pt-PT"/>
-        </w:rPr>
-      </w:pPr>
-    </w:p>
-    <w:p>
-      <w:pPr>
-        <w:spacing w:line="276" w:lineRule="auto"/>
-        <w:jc w:val="both"/>
-        <w:rPr>
-          <w:rFonts w:eastAsia="Arial"/>
-          <w:sz w:val="22"/>
-          <w:lang w:val="pt-PT"/>
-        </w:rPr>
-      </w:pPr>
-    </w:p>
-    <w:p>
-      <w:pPr>
-        <w:spacing w:line="276" w:lineRule="auto"/>
-        <w:jc w:val="both"/>
-        <w:rPr>
-          <w:rFonts w:eastAsia="Arial"/>
-          <w:sz w:val="22"/>
-          <w:lang w:val="pt-PT"/>
-        </w:rPr>
-      </w:pPr>
-    </w:p>
-    <w:p>
-      <w:pPr>
-        <w:spacing w:line="276" w:lineRule="auto"/>
-        <w:jc w:val="both"/>
-        <w:rPr>
-          <w:rFonts w:eastAsia="Arial"/>
-          <w:sz w:val="22"/>
-          <w:lang w:val="pt-PT"/>
-        </w:rPr>
-      </w:pPr>
-    </w:p>
-    <w:p>
-      <w:pPr>
-        <w:spacing w:line="276" w:lineRule="auto"/>
-        <w:jc w:val="both"/>
-        <w:rPr>
-          <w:rFonts w:eastAsia="Arial"/>
-          <w:sz w:val="22"/>
-          <w:lang w:val="pt-PT"/>
-        </w:rPr>
-      </w:pPr>
-    </w:p>
-    <w:p>
-      <w:pPr>
-        <w:ind w:firstLine="708"/>
-        <w:jc w:val="both"/>
-        <w:rPr>
-          <w:rFonts w:eastAsia="Arial"/>
-          <w:b/>
-          <w:lang w:val="pt-PT"/>
-        </w:rPr>
-      </w:pPr>
-      <w:r>
-        <w:rPr>
-          <w:rFonts w:eastAsia="Arial"/>
-          <w:b/>
-          <w:lang w:val="pt-PT"/>
-        </w:rPr>
-        <w:t>C2.</w:t>
-      </w:r>
-      <w:r>
-        <w:rPr>
-          <w:rFonts w:eastAsia="Arial"/>
-          <w:b/>
-          <w:lang w:val="pt-PT"/>
-        </w:rPr>
-        <w:t xml:space="preserve"> </w:t>
-      </w:r>
-    </w:p>
-    <w:p>
-      <w:pPr>
-        <w:spacing w:line="276" w:lineRule="auto"/>
-        <w:ind w:left="708" w:firstLine="708"/>
-        <w:jc w:val="both"/>
-        <w:rPr>
-          <w:rFonts w:eastAsia="Arial"/>
-          <w:b/>
-          <w:lang w:val="pt-PT"/>
-        </w:rPr>
-      </w:pPr>
-      <w:r>
-        <w:rPr>
-          <w:rFonts w:eastAsia="Arial"/>
-          <w:lang w:val="pt-PT"/>
-        </w:rPr>
-        <w:t xml:space="preserve">A Maria de </w:t>
-      </w:r>
-      <w:proofErr w:type="spellStart"/>
-      <w:r>
-        <w:rPr>
-          <w:rFonts w:eastAsia="Arial"/>
-          <w:lang w:val="pt-PT"/>
-        </w:rPr>
-        <w:t>Esgraças</w:t>
-      </w:r>
-      <w:proofErr w:type="spellEnd"/>
-      <w:r>
-        <w:rPr>
-          <w:rFonts w:eastAsia="Arial"/>
-          <w:lang w:val="pt-PT"/>
-        </w:rPr>
-        <w:t xml:space="preserve"> e a Franciscana Ribeiro foram almoçar fora e experimentar o novo restaurante da sua rua do lado que utiliza a tecnologia food.me. Ao se sentaram numa mesa reparam que existe um </w:t>
-      </w:r>
-      <w:proofErr w:type="spellStart"/>
-      <w:r>
-        <w:rPr>
-          <w:rFonts w:eastAsia="Arial"/>
-          <w:lang w:val="pt-PT"/>
-        </w:rPr>
-        <w:t>tablet</w:t>
-      </w:r>
-      <w:proofErr w:type="spellEnd"/>
-      <w:r>
-        <w:rPr>
-          <w:rFonts w:eastAsia="Arial"/>
-          <w:lang w:val="pt-PT"/>
-        </w:rPr>
-        <w:t xml:space="preserve"> incorporado na mesa. Maria introduz dois utilizadores realiza o seu pedido e o da Franciscana tudo no mesmo utilizador. Ao se aperceber do engano chama um empregado para a ajudar. Quando o prestável empregado chega para auxiliar este apaga a parte do pedido que estava mal introduzida, finaliza o pedido da Maria e realiza o pedido na conta da Franciscana Ribeiro, o empregado pergunta educadamente se é preciso mais alguma coisa. Tanto Maria </w:t>
-      </w:r>
-      <w:proofErr w:type="gramStart"/>
-      <w:r>
-        <w:rPr>
-          <w:rFonts w:eastAsia="Arial"/>
-          <w:lang w:val="pt-PT"/>
-        </w:rPr>
-        <w:t>como F</w:t>
-      </w:r>
-      <w:r>
-        <w:rPr>
-          <w:rFonts w:eastAsia="Arial"/>
-          <w:lang w:val="pt-PT"/>
-        </w:rPr>
-        <w:t>ranciscana</w:t>
-      </w:r>
-      <w:proofErr w:type="gramEnd"/>
-      <w:r>
-        <w:rPr>
-          <w:rFonts w:eastAsia="Arial"/>
-          <w:lang w:val="pt-PT"/>
-        </w:rPr>
-        <w:t xml:space="preserve"> respondem negativamente e este sugere que as amigas joguem enquanto esperam pelos seus pedidos. Franciscana seleciona a opção de entretenimento agora desbloqueada e escolhe jogar </w:t>
-      </w:r>
-      <w:r>
-        <w:rPr>
-          <w:rFonts w:eastAsia="Arial"/>
-          <w:lang w:val="pt-PT"/>
-        </w:rPr>
-        <w:t>às damas</w:t>
-      </w:r>
-      <w:r>
-        <w:rPr>
-          <w:rFonts w:eastAsia="Arial"/>
-          <w:lang w:val="pt-PT"/>
-        </w:rPr>
-        <w:t xml:space="preserve">. A Maria perde mesmo quando a refeição chega e mesmo tendo perdido ficou contente pelo seu almoço já estar pronto. </w:t>
-      </w:r>
-    </w:p>
-    <w:p>
-      <w:pPr>
-        <w:spacing w:line="276" w:lineRule="auto"/>
-        <w:ind w:left="708" w:firstLine="708"/>
-        <w:jc w:val="both"/>
-        <w:rPr>
-          <w:rFonts w:eastAsia="Arial"/>
-          <w:b/>
-          <w:lang w:val="pt-PT"/>
-        </w:rPr>
-      </w:pPr>
-      <w:r>
-        <w:rPr>
-          <w:rFonts w:eastAsia="Arial"/>
-          <w:lang w:val="pt-PT"/>
-        </w:rPr>
-        <w:t>Após a refeição ter terminado, a Franciscana decide pagar a totalidade da conta combinando com a Maria que na próxima vez será esta a apagar. A Franciscana seleciona então a ação de pagamento e escolhe ambos os utilizadores registados e efetuando o pagamento através do seu cartão. As amigas vão se embora do que foi uma rápida e divertida refeição.</w:t>
-      </w:r>
-    </w:p>
-    <w:p>
-      <w:pPr>
-        <w:spacing w:line="276" w:lineRule="auto"/>
-        <w:jc w:val="both"/>
-        <w:rPr>
-          <w:rFonts w:eastAsia="Arial"/>
-          <w:sz w:val="22"/>
-          <w:lang w:val="pt-PT"/>
-        </w:rPr>
-      </w:pPr>
-    </w:p>
-    <w:p>
-      <w:pPr>
-        <w:ind w:firstLine="708"/>
-        <w:jc w:val="both"/>
-        <w:rPr>
-          <w:rFonts w:eastAsia="Arial"/>
-          <w:b/>
-          <w:lang w:val="pt-PT"/>
-        </w:rPr>
-      </w:pPr>
-      <w:r>
-        <w:rPr>
-          <w:rFonts w:eastAsia="Arial"/>
-          <w:b/>
-          <w:lang w:val="pt-PT"/>
-        </w:rPr>
-        <w:t>C3.</w:t>
-      </w:r>
-      <w:r>
-        <w:rPr>
-          <w:rFonts w:eastAsia="Arial"/>
-          <w:b/>
-          <w:lang w:val="pt-PT"/>
-        </w:rPr>
-        <w:t xml:space="preserve"> </w:t>
-      </w:r>
-    </w:p>
-    <w:p>
-      <w:pPr>
-        <w:spacing w:line="276" w:lineRule="auto"/>
-        <w:ind w:left="708" w:firstLine="708"/>
-        <w:jc w:val="both"/>
-        <w:rPr>
-          <w:rFonts w:eastAsia="Arial"/>
-          <w:lang w:val="pt-PT"/>
-        </w:rPr>
-      </w:pPr>
-      <w:r>
-        <w:rPr>
-          <w:rFonts w:eastAsia="Arial"/>
-          <w:lang w:val="pt-PT"/>
-        </w:rPr>
-        <w:t>Guedes Coelho, Ermelinda Miró, Zé Brasileiro e Samuel Clito são um grupo de amigos que querem ir jantar fora. Ao lhes ser recomendado um novo restaurante do momento que utiliza a tecnologia da food.me. Os quatro decidem combinar um dia e irem jantar ao mesmo. Ao entrarem encontraram uma mesa vazia sozinha e sentam-se. Esta mesa possui um Tablet agarrado bem como algumas ranhuras ao que parece ser uma impressora e um Terminal de pagamento automático (TPA).</w:t>
-      </w:r>
-    </w:p>
-    <w:p>
-      <w:pPr>
-        <w:spacing w:line="276" w:lineRule="auto"/>
-        <w:ind w:left="708" w:firstLine="708"/>
-        <w:jc w:val="both"/>
-        <w:rPr>
-          <w:rFonts w:eastAsia="Arial"/>
-          <w:lang w:val="pt-PT"/>
-        </w:rPr>
-      </w:pPr>
-      <w:r>
-        <w:rPr>
-          <w:rFonts w:eastAsia="Arial"/>
-          <w:lang w:val="pt-PT"/>
-        </w:rPr>
-        <w:t>Guedes cria quatro utilizadores com o nome de cada um dos seus amigos.</w:t>
-      </w:r>
-    </w:p>
-    <w:p>
-      <w:pPr>
-        <w:spacing w:line="276" w:lineRule="auto"/>
-        <w:ind w:left="708" w:firstLine="708"/>
-        <w:jc w:val="both"/>
-        <w:rPr>
-          <w:rFonts w:eastAsia="Arial"/>
-          <w:lang w:val="pt-PT"/>
-        </w:rPr>
-      </w:pPr>
-      <w:r>
-        <w:rPr>
-          <w:rFonts w:eastAsia="Arial"/>
-          <w:lang w:val="pt-PT"/>
-        </w:rPr>
-        <w:t xml:space="preserve">Depois de verificarem as possibilidades do menu decidem todos pedir 1 dose de espetadas de peru para cada um. Guedes seleciona o produto e carrega em adicionar. No ecrã seguido escolhe então 4 doses das espetadas de peru e escolhe cada um dos utilizadores. É exibido um aviso a dizer “Está a escolher 4 doses de espetadas de peru para 4 pessoas (1 dose por cada 1 pessoa). É isto que pretende?”. Guedes carrega em “Ok” Com o pedido para todos efetuado, Guedes clica em fazer o pedido. Aparece uma mensagem a dizer “Tem a certeza que é isto que quer? Após o pedido estar feito não se poderá remover itens (adicionar sim) e as contas terão de ser obrigatoriamente pagas”. Guedes clica em “Ok” e os amigos ficam a verificar o estado do pedido e a conversar. Depois do pedido chegar e de terem a sua refeição, decidem que está na altura de pagar e ir embora. Zé Brasileiro decide ser generoso e paga a refeição aos 4 amigos por NFC. Após o pagamento confirmado os 4 amigos vão-se embora naquela que foi a mais fácil, cómoda e </w:t>
-      </w:r>
-      <w:r>
-        <w:rPr>
-          <w:rFonts w:eastAsia="Arial"/>
-          <w:lang w:val="pt-PT"/>
-        </w:rPr>
-        <w:t>intuitiva</w:t>
-      </w:r>
-      <w:r>
-        <w:rPr>
-          <w:rFonts w:eastAsia="Arial"/>
-          <w:lang w:val="pt-PT"/>
-        </w:rPr>
-        <w:t xml:space="preserve"> ida a um restaurante. </w:t>
-      </w:r>
-    </w:p>
-    <w:p>
-      <w:pPr>
-        <w:spacing w:line="276" w:lineRule="auto"/>
-        <w:jc w:val="both"/>
-        <w:rPr>
-          <w:rFonts w:eastAsia="Arial"/>
-          <w:sz w:val="22"/>
-          <w:lang w:val="pt-PT"/>
-        </w:rPr>
-      </w:pPr>
-    </w:p>
-    <w:p/>
+      <w:bookmarkStart w:id="0" w:name="_GoBack"/>
+      <w:bookmarkEnd w:id="0"/>
+    </w:p>
     <w:sectPr>
       <w:footerReference w:type="default" r:id="rId13"/>
       <w:pgSz w:w="11920" w:h="16840"/>
@@ -6353,6 +6440,7 @@
         <w:docPartUnique/>
       </w:docPartObj>
     </w:sdtPr>
+    <w:sdtEndPr/>
     <w:sdtContent>
       <w:p>
         <w:pPr>
@@ -6416,6 +6504,7 @@
         <w:docPartUnique/>
       </w:docPartObj>
     </w:sdtPr>
+    <w:sdtEndPr/>
     <w:sdtContent>
       <w:p>
         <w:pPr>
@@ -6436,7 +6525,7 @@
             <w:noProof/>
             <w:lang w:val="pt-PT"/>
           </w:rPr>
-          <w:t>5</w:t>
+          <w:t>4</w:t>
         </w:r>
         <w:r>
           <w:fldChar w:fldCharType="end"/>

</xml_diff>